<commit_message>
Update (LAMP STACK) EN AWS-Laura Alejandra Riaño Camargo.docx
</commit_message>
<xml_diff>
--- a/WEB STACK IMPLEMENTATION (LAMP STACK) IN AWS- 101/(LAMP STACK) EN AWS-Laura Alejandra Riaño Camargo.docx
+++ b/WEB STACK IMPLEMENTATION (LAMP STACK) IN AWS- 101/(LAMP STACK) EN AWS-Laura Alejandra Riaño Camargo.docx
@@ -23,6 +23,94 @@
           <w:szCs w:val="24"/>
           <w:lang w:val="en-US"/>
         </w:rPr>
+        <w:fldChar w:fldCharType="begin"/>
+      </w:r>
+      <w:r>
+        <w:rPr>
+          <w:rFonts w:ascii="Arial" w:hAnsi="Arial" w:cs="Arial"/>
+          <w:b/>
+          <w:bCs/>
+          <w:sz w:val="24"/>
+          <w:szCs w:val="24"/>
+          <w:lang w:val="en-US"/>
+        </w:rPr>
+        <w:instrText xml:space="preserve"> HYPERLINK "https://github.com/laurhizz/DevOps-Cloud-Tr.git" </w:instrText>
+      </w:r>
+      <w:r>
+        <w:rPr>
+          <w:rFonts w:ascii="Arial" w:hAnsi="Arial" w:cs="Arial"/>
+          <w:b/>
+          <w:bCs/>
+          <w:sz w:val="24"/>
+          <w:szCs w:val="24"/>
+          <w:lang w:val="en-US"/>
+        </w:rPr>
+      </w:r>
+      <w:r>
+        <w:rPr>
+          <w:rFonts w:ascii="Arial" w:hAnsi="Arial" w:cs="Arial"/>
+          <w:b/>
+          <w:bCs/>
+          <w:sz w:val="24"/>
+          <w:szCs w:val="24"/>
+          <w:lang w:val="en-US"/>
+        </w:rPr>
+        <w:fldChar w:fldCharType="separate"/>
+      </w:r>
+      <w:r>
+        <w:rPr>
+          <w:rStyle w:val="Hipervnculo"/>
+          <w:rFonts w:ascii="Arial" w:hAnsi="Arial" w:cs="Arial"/>
+          <w:b/>
+          <w:bCs/>
+          <w:sz w:val="24"/>
+          <w:szCs w:val="24"/>
+          <w:lang w:val="en-US"/>
+        </w:rPr>
+        <w:t>https://github.com/laurhizz/DevOps-Cloud-Tr.git</w:t>
+      </w:r>
+      <w:r>
+        <w:rPr>
+          <w:rFonts w:ascii="Arial" w:hAnsi="Arial" w:cs="Arial"/>
+          <w:b/>
+          <w:bCs/>
+          <w:sz w:val="24"/>
+          <w:szCs w:val="24"/>
+          <w:lang w:val="en-US"/>
+        </w:rPr>
+        <w:fldChar w:fldCharType="end"/>
+      </w:r>
+      <w:r>
+        <w:rPr>
+          <w:rFonts w:ascii="Arial" w:hAnsi="Arial" w:cs="Arial"/>
+          <w:b/>
+          <w:bCs/>
+          <w:sz w:val="24"/>
+          <w:szCs w:val="24"/>
+          <w:lang w:val="en-US"/>
+        </w:rPr>
+        <w:br/>
+      </w:r>
+      <w:r>
+        <w:rPr>
+          <w:rFonts w:ascii="Arial" w:hAnsi="Arial" w:cs="Arial"/>
+          <w:b/>
+          <w:bCs/>
+          <w:sz w:val="24"/>
+          <w:szCs w:val="24"/>
+          <w:lang w:val="en-US"/>
+        </w:rPr>
+        <w:br/>
+      </w:r>
+      <w:r>
+        <w:rPr>
+          <w:rFonts w:ascii="Arial" w:hAnsi="Arial" w:cs="Arial"/>
+          <w:b/>
+          <w:bCs/>
+          <w:sz w:val="24"/>
+          <w:szCs w:val="24"/>
+          <w:lang w:val="en-US"/>
+        </w:rPr>
         <w:t>Lateral Self-Study</w:t>
       </w:r>
     </w:p>
@@ -371,6 +459,7 @@
           <w:szCs w:val="24"/>
           <w:lang w:val="en-US"/>
         </w:rPr>
+        <w:lastRenderedPageBreak/>
         <w:t>The set of technologies known as the LAMP stack is essential for hosting websites and web applications, comprising Linux, Apache, MySQL, and PHP, which can be substituted with Python or Perl. Each component of the stack plays a vital role:</w:t>
       </w:r>
     </w:p>
@@ -393,479 +482,983 @@
           <w:szCs w:val="24"/>
           <w:lang w:val="en-US"/>
         </w:rPr>
+        <w:t>Linux:</w:t>
+      </w:r>
+      <w:r>
+        <w:rPr>
+          <w:rFonts w:ascii="Arial" w:hAnsi="Arial" w:cs="Arial"/>
+          <w:sz w:val="24"/>
+          <w:szCs w:val="24"/>
+          <w:lang w:val="en-US"/>
+        </w:rPr>
+        <w:t xml:space="preserve"> Acts as the underlying operating system, chosen for its stability, security, and effectiveness in server environments.</w:t>
+      </w:r>
+    </w:p>
+    <w:p>
+      <w:pPr>
+        <w:jc w:val="both"/>
+        <w:rPr>
+          <w:rFonts w:ascii="Arial" w:hAnsi="Arial" w:cs="Arial"/>
+          <w:sz w:val="24"/>
+          <w:szCs w:val="24"/>
+          <w:lang w:val="en-US"/>
+        </w:rPr>
+      </w:pPr>
+      <w:r>
+        <w:rPr>
+          <w:rFonts w:ascii="Arial" w:hAnsi="Arial" w:cs="Arial"/>
+          <w:b/>
+          <w:bCs/>
+          <w:sz w:val="24"/>
+          <w:szCs w:val="24"/>
+          <w:lang w:val="en-US"/>
+        </w:rPr>
+        <w:t>Apache:</w:t>
+      </w:r>
+      <w:r>
+        <w:rPr>
+          <w:rFonts w:ascii="Arial" w:hAnsi="Arial" w:cs="Arial"/>
+          <w:sz w:val="24"/>
+          <w:szCs w:val="24"/>
+          <w:lang w:val="en-US"/>
+        </w:rPr>
+        <w:t xml:space="preserve"> Is the web server responsible for managing and serving web pages, known for its high performance and configurability.</w:t>
+      </w:r>
+    </w:p>
+    <w:p>
+      <w:pPr>
+        <w:jc w:val="both"/>
+        <w:rPr>
+          <w:rFonts w:ascii="Arial" w:hAnsi="Arial" w:cs="Arial"/>
+          <w:sz w:val="24"/>
+          <w:szCs w:val="24"/>
+          <w:lang w:val="en-US"/>
+        </w:rPr>
+      </w:pPr>
+      <w:r>
+        <w:rPr>
+          <w:rFonts w:ascii="Arial" w:hAnsi="Arial" w:cs="Arial"/>
+          <w:b/>
+          <w:bCs/>
+          <w:sz w:val="24"/>
+          <w:szCs w:val="24"/>
+          <w:lang w:val="en-US"/>
+        </w:rPr>
+        <w:t>MySQL:</w:t>
+      </w:r>
+      <w:r>
+        <w:rPr>
+          <w:rFonts w:ascii="Arial" w:hAnsi="Arial" w:cs="Arial"/>
+          <w:sz w:val="24"/>
+          <w:szCs w:val="24"/>
+          <w:lang w:val="en-US"/>
+        </w:rPr>
+        <w:t xml:space="preserve"> Serves as the database management system, responsible for storing and managing essential data such as user information and page content. It is valued for its speed and simplicity.</w:t>
+      </w:r>
+    </w:p>
+    <w:p>
+      <w:pPr>
+        <w:jc w:val="both"/>
+        <w:rPr>
+          <w:rFonts w:ascii="Arial" w:hAnsi="Arial" w:cs="Arial"/>
+          <w:sz w:val="24"/>
+          <w:szCs w:val="24"/>
+          <w:lang w:val="en-US"/>
+        </w:rPr>
+      </w:pPr>
+      <w:r>
+        <w:rPr>
+          <w:rFonts w:ascii="Arial" w:hAnsi="Arial" w:cs="Arial"/>
+          <w:b/>
+          <w:bCs/>
+          <w:sz w:val="24"/>
+          <w:szCs w:val="24"/>
+          <w:lang w:val="en-US"/>
+        </w:rPr>
+        <w:t>PHP:</w:t>
+      </w:r>
+      <w:r>
+        <w:rPr>
+          <w:rFonts w:ascii="Arial" w:hAnsi="Arial" w:cs="Arial"/>
+          <w:sz w:val="24"/>
+          <w:szCs w:val="24"/>
+          <w:lang w:val="en-US"/>
+        </w:rPr>
+        <w:t xml:space="preserve"> This programming language, though interchangeable with Python or Perl, is preferred for developing server-side business logic.</w:t>
+      </w:r>
+    </w:p>
+    <w:p>
+      <w:pPr>
+        <w:jc w:val="both"/>
+        <w:rPr>
+          <w:rFonts w:ascii="Arial" w:hAnsi="Arial" w:cs="Arial"/>
+          <w:sz w:val="24"/>
+          <w:szCs w:val="24"/>
+          <w:lang w:val="en-US"/>
+        </w:rPr>
+      </w:pPr>
+      <w:r>
+        <w:rPr>
+          <w:rFonts w:ascii="Arial" w:hAnsi="Arial" w:cs="Arial"/>
+          <w:sz w:val="24"/>
+          <w:szCs w:val="24"/>
+          <w:lang w:val="en-US"/>
+        </w:rPr>
+        <w:t>The LAMP stack is widely adopted for its superior performance, cost-effectiveness, and versatility. The advantages include:</w:t>
+      </w:r>
+    </w:p>
+    <w:p>
+      <w:pPr>
+        <w:jc w:val="both"/>
+        <w:rPr>
+          <w:rFonts w:ascii="Arial" w:hAnsi="Arial" w:cs="Arial"/>
+          <w:sz w:val="24"/>
+          <w:szCs w:val="24"/>
+          <w:lang w:val="en-US"/>
+        </w:rPr>
+      </w:pPr>
+      <w:r>
+        <w:rPr>
+          <w:rFonts w:ascii="Arial" w:hAnsi="Arial" w:cs="Arial"/>
+          <w:b/>
+          <w:bCs/>
+          <w:sz w:val="24"/>
+          <w:szCs w:val="24"/>
+          <w:lang w:val="en-US"/>
+        </w:rPr>
+        <w:t>Cost:</w:t>
+      </w:r>
+      <w:r>
+        <w:rPr>
+          <w:rFonts w:ascii="Arial" w:hAnsi="Arial" w:cs="Arial"/>
+          <w:sz w:val="24"/>
+          <w:szCs w:val="24"/>
+          <w:lang w:val="en-US"/>
+        </w:rPr>
+        <w:t xml:space="preserve"> Its open-source nature significantly reduces development and maintenance costs.</w:t>
+      </w:r>
+    </w:p>
+    <w:p>
+      <w:pPr>
+        <w:jc w:val="both"/>
+        <w:rPr>
+          <w:rFonts w:ascii="Arial" w:hAnsi="Arial" w:cs="Arial"/>
+          <w:sz w:val="24"/>
+          <w:szCs w:val="24"/>
+          <w:lang w:val="en-US"/>
+        </w:rPr>
+      </w:pPr>
+      <w:r>
+        <w:rPr>
+          <w:rFonts w:ascii="Arial" w:hAnsi="Arial" w:cs="Arial"/>
+          <w:b/>
+          <w:bCs/>
+          <w:sz w:val="24"/>
+          <w:szCs w:val="24"/>
+          <w:lang w:val="en-US"/>
+        </w:rPr>
+        <w:t>Community:</w:t>
+      </w:r>
+      <w:r>
+        <w:rPr>
+          <w:rFonts w:ascii="Arial" w:hAnsi="Arial" w:cs="Arial"/>
+          <w:sz w:val="24"/>
+          <w:szCs w:val="24"/>
+          <w:lang w:val="en-US"/>
+        </w:rPr>
+        <w:t xml:space="preserve"> The components benefit from robust support thanks to their extensive developer communities.</w:t>
+      </w:r>
+    </w:p>
+    <w:p>
+      <w:pPr>
+        <w:jc w:val="both"/>
+        <w:rPr>
+          <w:rFonts w:ascii="Arial" w:hAnsi="Arial" w:cs="Arial"/>
+          <w:sz w:val="24"/>
+          <w:szCs w:val="24"/>
+          <w:lang w:val="en-US"/>
+        </w:rPr>
+      </w:pPr>
+      <w:r>
+        <w:rPr>
+          <w:rFonts w:ascii="Arial" w:hAnsi="Arial" w:cs="Arial"/>
+          <w:b/>
+          <w:bCs/>
+          <w:sz w:val="24"/>
+          <w:szCs w:val="24"/>
+          <w:lang w:val="en-US"/>
+        </w:rPr>
+        <w:t>Flexibility:</w:t>
+      </w:r>
+      <w:r>
+        <w:rPr>
+          <w:rFonts w:ascii="Arial" w:hAnsi="Arial" w:cs="Arial"/>
+          <w:sz w:val="24"/>
+          <w:szCs w:val="24"/>
+          <w:lang w:val="en-US"/>
+        </w:rPr>
+        <w:t xml:space="preserve"> Allows for specific customizations, easily adapting to the developer's needs.</w:t>
+      </w:r>
+    </w:p>
+    <w:p>
+      <w:pPr>
+        <w:jc w:val="both"/>
+        <w:rPr>
+          <w:rFonts w:ascii="Arial" w:hAnsi="Arial" w:cs="Arial"/>
+          <w:sz w:val="24"/>
+          <w:szCs w:val="24"/>
+          <w:lang w:val="en-US"/>
+        </w:rPr>
+      </w:pPr>
+      <w:r>
+        <w:rPr>
+          <w:rFonts w:ascii="Arial" w:hAnsi="Arial" w:cs="Arial"/>
+          <w:b/>
+          <w:bCs/>
+          <w:sz w:val="24"/>
+          <w:szCs w:val="24"/>
+          <w:lang w:val="en-US"/>
+        </w:rPr>
+        <w:t>Compatibility:</w:t>
+      </w:r>
+      <w:r>
+        <w:rPr>
+          <w:rFonts w:ascii="Arial" w:hAnsi="Arial" w:cs="Arial"/>
+          <w:sz w:val="24"/>
+          <w:szCs w:val="24"/>
+          <w:lang w:val="en-US"/>
+        </w:rPr>
+        <w:t xml:space="preserve"> Offers great compatibility with numerous tools and applications, facilitating integration.</w:t>
+      </w:r>
+    </w:p>
+    <w:p>
+      <w:pPr>
+        <w:jc w:val="both"/>
+        <w:rPr>
+          <w:rFonts w:ascii="Arial" w:hAnsi="Arial" w:cs="Arial"/>
+          <w:sz w:val="24"/>
+          <w:szCs w:val="24"/>
+          <w:lang w:val="en-US"/>
+        </w:rPr>
+      </w:pPr>
+      <w:r>
+        <w:rPr>
+          <w:rFonts w:ascii="Arial" w:hAnsi="Arial" w:cs="Arial"/>
+          <w:sz w:val="24"/>
+          <w:szCs w:val="24"/>
+          <w:lang w:val="en-US"/>
+        </w:rPr>
+        <w:t>Additionally, implementing LAMP in the cloud, using platforms like AWS, simplifies deployment through services such as Amazon EC2 for computing, Amazon RDS for managing MySQL databases, and AWS Elastic Beanstalk for application management, ensuring efficient and scalable infrastructure management.</w:t>
+      </w:r>
+    </w:p>
+    <w:p>
+      <w:pPr>
+        <w:jc w:val="both"/>
+        <w:rPr>
+          <w:rFonts w:ascii="Arial" w:hAnsi="Arial" w:cs="Arial"/>
+          <w:sz w:val="24"/>
+          <w:szCs w:val="24"/>
+          <w:lang w:val="en-US"/>
+        </w:rPr>
+      </w:pPr>
+      <w:r>
+        <w:rPr>
+          <w:rFonts w:ascii="Arial" w:hAnsi="Arial" w:cs="Arial"/>
+          <w:sz w:val="24"/>
+          <w:szCs w:val="24"/>
+          <w:lang w:val="en-US"/>
+        </w:rPr>
+        <w:t>3. Read about the '</w:t>
+      </w:r>
+      <w:proofErr w:type="spellStart"/>
+      <w:r>
+        <w:rPr>
+          <w:rFonts w:ascii="Arial" w:hAnsi="Arial" w:cs="Arial"/>
+          <w:sz w:val="24"/>
+          <w:szCs w:val="24"/>
+          <w:lang w:val="en-US"/>
+        </w:rPr>
+        <w:t>chmod</w:t>
+      </w:r>
+      <w:proofErr w:type="spellEnd"/>
+      <w:r>
+        <w:rPr>
+          <w:rFonts w:ascii="Arial" w:hAnsi="Arial" w:cs="Arial"/>
+          <w:sz w:val="24"/>
+          <w:szCs w:val="24"/>
+          <w:lang w:val="en-US"/>
+        </w:rPr>
+        <w:t>' and '</w:t>
+      </w:r>
+      <w:proofErr w:type="spellStart"/>
+      <w:r>
+        <w:rPr>
+          <w:rFonts w:ascii="Arial" w:hAnsi="Arial" w:cs="Arial"/>
+          <w:sz w:val="24"/>
+          <w:szCs w:val="24"/>
+          <w:lang w:val="en-US"/>
+        </w:rPr>
+        <w:t>chown</w:t>
+      </w:r>
+      <w:proofErr w:type="spellEnd"/>
+      <w:r>
+        <w:rPr>
+          <w:rFonts w:ascii="Arial" w:hAnsi="Arial" w:cs="Arial"/>
+          <w:sz w:val="24"/>
+          <w:szCs w:val="24"/>
+          <w:lang w:val="en-US"/>
+        </w:rPr>
+        <w:t>' commands in Linux and understand how file and directory access and ownership work.</w:t>
+      </w:r>
+    </w:p>
+    <w:p>
+      <w:pPr>
+        <w:jc w:val="both"/>
+        <w:rPr>
+          <w:rFonts w:ascii="Arial" w:hAnsi="Arial" w:cs="Arial"/>
+          <w:sz w:val="24"/>
+          <w:szCs w:val="24"/>
+          <w:lang w:val="en-US"/>
+        </w:rPr>
+      </w:pPr>
+      <w:proofErr w:type="spellStart"/>
+      <w:r>
+        <w:rPr>
+          <w:rFonts w:ascii="Arial" w:hAnsi="Arial" w:cs="Arial"/>
+          <w:b/>
+          <w:bCs/>
+          <w:sz w:val="24"/>
+          <w:szCs w:val="24"/>
+          <w:lang w:val="en-US"/>
+        </w:rPr>
+        <w:t>chmod</w:t>
+      </w:r>
+      <w:proofErr w:type="spellEnd"/>
+      <w:r>
+        <w:rPr>
+          <w:rFonts w:ascii="Arial" w:hAnsi="Arial" w:cs="Arial"/>
+          <w:b/>
+          <w:bCs/>
+          <w:sz w:val="24"/>
+          <w:szCs w:val="24"/>
+          <w:lang w:val="en-US"/>
+        </w:rPr>
+        <w:t xml:space="preserve"> Command:</w:t>
+      </w:r>
+      <w:r>
+        <w:rPr>
+          <w:rFonts w:ascii="Arial" w:hAnsi="Arial" w:cs="Arial"/>
+          <w:sz w:val="24"/>
+          <w:szCs w:val="24"/>
+          <w:lang w:val="en-US"/>
+        </w:rPr>
+        <w:t xml:space="preserve"> This command is used to modify the permissions of files and directories. Permissions include read (r), which allows viewing the content of a file or the elements of a directory; write (w), which authorizes the alteration of the file content or the modification of the elements within a directory; and execute (x), which enables the execution of the file or access to the directory to perform operations. Permissions are assigned to three categories of users: the owner of the file, the group to which the file belongs, and other system users. Permissions can be defined using numeric or symbolic notation, such as 755 or </w:t>
+      </w:r>
+      <w:proofErr w:type="spellStart"/>
+      <w:r>
+        <w:rPr>
+          <w:rFonts w:ascii="Arial" w:hAnsi="Arial" w:cs="Arial"/>
+          <w:sz w:val="24"/>
+          <w:szCs w:val="24"/>
+          <w:lang w:val="en-US"/>
+        </w:rPr>
+        <w:t>rwxr</w:t>
+      </w:r>
+      <w:proofErr w:type="spellEnd"/>
+      <w:r>
+        <w:rPr>
+          <w:rFonts w:ascii="Arial" w:hAnsi="Arial" w:cs="Arial"/>
+          <w:sz w:val="24"/>
+          <w:szCs w:val="24"/>
+          <w:lang w:val="en-US"/>
+        </w:rPr>
+        <w:t>-</w:t>
+      </w:r>
+      <w:proofErr w:type="spellStart"/>
+      <w:r>
+        <w:rPr>
+          <w:rFonts w:ascii="Arial" w:hAnsi="Arial" w:cs="Arial"/>
+          <w:sz w:val="24"/>
+          <w:szCs w:val="24"/>
+          <w:lang w:val="en-US"/>
+        </w:rPr>
+        <w:t>xr</w:t>
+      </w:r>
+      <w:proofErr w:type="spellEnd"/>
+      <w:r>
+        <w:rPr>
+          <w:rFonts w:ascii="Arial" w:hAnsi="Arial" w:cs="Arial"/>
+          <w:sz w:val="24"/>
+          <w:szCs w:val="24"/>
+          <w:lang w:val="en-US"/>
+        </w:rPr>
+        <w:t>-x, respectively.</w:t>
+      </w:r>
+    </w:p>
+    <w:p>
+      <w:pPr>
+        <w:jc w:val="both"/>
+        <w:rPr>
+          <w:rFonts w:ascii="Arial" w:hAnsi="Arial" w:cs="Arial"/>
+          <w:sz w:val="24"/>
+          <w:szCs w:val="24"/>
+          <w:lang w:val="en-US"/>
+        </w:rPr>
+      </w:pPr>
+      <w:proofErr w:type="spellStart"/>
+      <w:r>
+        <w:rPr>
+          <w:rFonts w:ascii="Arial" w:hAnsi="Arial" w:cs="Arial"/>
+          <w:b/>
+          <w:bCs/>
+          <w:sz w:val="24"/>
+          <w:szCs w:val="24"/>
+          <w:lang w:val="en-US"/>
+        </w:rPr>
         <w:lastRenderedPageBreak/>
-        <w:t>Linux:</w:t>
-      </w:r>
-      <w:r>
-        <w:rPr>
-          <w:rFonts w:ascii="Arial" w:hAnsi="Arial" w:cs="Arial"/>
-          <w:sz w:val="24"/>
-          <w:szCs w:val="24"/>
-          <w:lang w:val="en-US"/>
-        </w:rPr>
-        <w:t xml:space="preserve"> Acts as the underlying operating system, chosen for its stability, security, and effectiveness in server environments.</w:t>
-      </w:r>
-    </w:p>
-    <w:p>
-      <w:pPr>
-        <w:jc w:val="both"/>
-        <w:rPr>
-          <w:rFonts w:ascii="Arial" w:hAnsi="Arial" w:cs="Arial"/>
-          <w:sz w:val="24"/>
-          <w:szCs w:val="24"/>
-          <w:lang w:val="en-US"/>
-        </w:rPr>
-      </w:pPr>
-      <w:r>
-        <w:rPr>
-          <w:rFonts w:ascii="Arial" w:hAnsi="Arial" w:cs="Arial"/>
-          <w:b/>
-          <w:bCs/>
-          <w:sz w:val="24"/>
-          <w:szCs w:val="24"/>
-          <w:lang w:val="en-US"/>
-        </w:rPr>
-        <w:t>Apache:</w:t>
-      </w:r>
-      <w:r>
-        <w:rPr>
-          <w:rFonts w:ascii="Arial" w:hAnsi="Arial" w:cs="Arial"/>
-          <w:sz w:val="24"/>
-          <w:szCs w:val="24"/>
-          <w:lang w:val="en-US"/>
-        </w:rPr>
-        <w:t xml:space="preserve"> Is the web server responsible for managing and serving web pages, known for its high performance and configurability.</w:t>
-      </w:r>
-    </w:p>
-    <w:p>
-      <w:pPr>
-        <w:jc w:val="both"/>
-        <w:rPr>
-          <w:rFonts w:ascii="Arial" w:hAnsi="Arial" w:cs="Arial"/>
-          <w:sz w:val="24"/>
-          <w:szCs w:val="24"/>
-          <w:lang w:val="en-US"/>
-        </w:rPr>
-      </w:pPr>
-      <w:r>
-        <w:rPr>
-          <w:rFonts w:ascii="Arial" w:hAnsi="Arial" w:cs="Arial"/>
-          <w:b/>
-          <w:bCs/>
-          <w:sz w:val="24"/>
-          <w:szCs w:val="24"/>
-          <w:lang w:val="en-US"/>
-        </w:rPr>
-        <w:t>MySQL:</w:t>
-      </w:r>
-      <w:r>
-        <w:rPr>
-          <w:rFonts w:ascii="Arial" w:hAnsi="Arial" w:cs="Arial"/>
-          <w:sz w:val="24"/>
-          <w:szCs w:val="24"/>
-          <w:lang w:val="en-US"/>
-        </w:rPr>
-        <w:t xml:space="preserve"> Serves as the database management system, responsible for storing and managing essential data such as user information and page content. It is valued for its speed and simplicity.</w:t>
-      </w:r>
-    </w:p>
-    <w:p>
-      <w:pPr>
-        <w:jc w:val="both"/>
-        <w:rPr>
-          <w:rFonts w:ascii="Arial" w:hAnsi="Arial" w:cs="Arial"/>
-          <w:sz w:val="24"/>
-          <w:szCs w:val="24"/>
-          <w:lang w:val="en-US"/>
-        </w:rPr>
-      </w:pPr>
-      <w:r>
-        <w:rPr>
-          <w:rFonts w:ascii="Arial" w:hAnsi="Arial" w:cs="Arial"/>
-          <w:b/>
-          <w:bCs/>
-          <w:sz w:val="24"/>
-          <w:szCs w:val="24"/>
-          <w:lang w:val="en-US"/>
-        </w:rPr>
-        <w:t>PHP:</w:t>
-      </w:r>
-      <w:r>
-        <w:rPr>
-          <w:rFonts w:ascii="Arial" w:hAnsi="Arial" w:cs="Arial"/>
-          <w:sz w:val="24"/>
-          <w:szCs w:val="24"/>
-          <w:lang w:val="en-US"/>
-        </w:rPr>
-        <w:t xml:space="preserve"> This programming language, though interchangeable with Python or Perl, is preferred for developing server-side business logic.</w:t>
-      </w:r>
-    </w:p>
-    <w:p>
-      <w:pPr>
-        <w:jc w:val="both"/>
-        <w:rPr>
-          <w:rFonts w:ascii="Arial" w:hAnsi="Arial" w:cs="Arial"/>
-          <w:sz w:val="24"/>
-          <w:szCs w:val="24"/>
-          <w:lang w:val="en-US"/>
-        </w:rPr>
-      </w:pPr>
-      <w:r>
-        <w:rPr>
-          <w:rFonts w:ascii="Arial" w:hAnsi="Arial" w:cs="Arial"/>
-          <w:sz w:val="24"/>
-          <w:szCs w:val="24"/>
-          <w:lang w:val="en-US"/>
-        </w:rPr>
-        <w:t>The LAMP stack is widely adopted for its superior performance, cost-effectiveness, and versatility. The advantages include:</w:t>
-      </w:r>
-    </w:p>
-    <w:p>
-      <w:pPr>
-        <w:jc w:val="both"/>
-        <w:rPr>
-          <w:rFonts w:ascii="Arial" w:hAnsi="Arial" w:cs="Arial"/>
-          <w:sz w:val="24"/>
-          <w:szCs w:val="24"/>
-          <w:lang w:val="en-US"/>
-        </w:rPr>
-      </w:pPr>
-      <w:r>
-        <w:rPr>
-          <w:rFonts w:ascii="Arial" w:hAnsi="Arial" w:cs="Arial"/>
-          <w:b/>
-          <w:bCs/>
-          <w:sz w:val="24"/>
-          <w:szCs w:val="24"/>
-          <w:lang w:val="en-US"/>
-        </w:rPr>
-        <w:t>Cost:</w:t>
-      </w:r>
-      <w:r>
-        <w:rPr>
-          <w:rFonts w:ascii="Arial" w:hAnsi="Arial" w:cs="Arial"/>
-          <w:sz w:val="24"/>
-          <w:szCs w:val="24"/>
-          <w:lang w:val="en-US"/>
-        </w:rPr>
-        <w:t xml:space="preserve"> Its open-source nature significantly reduces development and maintenance costs.</w:t>
-      </w:r>
-    </w:p>
-    <w:p>
-      <w:pPr>
-        <w:jc w:val="both"/>
-        <w:rPr>
-          <w:rFonts w:ascii="Arial" w:hAnsi="Arial" w:cs="Arial"/>
-          <w:sz w:val="24"/>
-          <w:szCs w:val="24"/>
-          <w:lang w:val="en-US"/>
-        </w:rPr>
-      </w:pPr>
-      <w:r>
-        <w:rPr>
-          <w:rFonts w:ascii="Arial" w:hAnsi="Arial" w:cs="Arial"/>
-          <w:b/>
-          <w:bCs/>
-          <w:sz w:val="24"/>
-          <w:szCs w:val="24"/>
-          <w:lang w:val="en-US"/>
-        </w:rPr>
-        <w:t>Community:</w:t>
-      </w:r>
-      <w:r>
-        <w:rPr>
-          <w:rFonts w:ascii="Arial" w:hAnsi="Arial" w:cs="Arial"/>
-          <w:sz w:val="24"/>
-          <w:szCs w:val="24"/>
-          <w:lang w:val="en-US"/>
-        </w:rPr>
-        <w:t xml:space="preserve"> The components benefit from robust support thanks to their extensive developer communities.</w:t>
-      </w:r>
-    </w:p>
-    <w:p>
-      <w:pPr>
-        <w:jc w:val="both"/>
-        <w:rPr>
-          <w:rFonts w:ascii="Arial" w:hAnsi="Arial" w:cs="Arial"/>
-          <w:sz w:val="24"/>
-          <w:szCs w:val="24"/>
-          <w:lang w:val="en-US"/>
-        </w:rPr>
-      </w:pPr>
-      <w:r>
-        <w:rPr>
-          <w:rFonts w:ascii="Arial" w:hAnsi="Arial" w:cs="Arial"/>
-          <w:b/>
-          <w:bCs/>
-          <w:sz w:val="24"/>
-          <w:szCs w:val="24"/>
-          <w:lang w:val="en-US"/>
-        </w:rPr>
-        <w:t>Flexibility:</w:t>
-      </w:r>
-      <w:r>
-        <w:rPr>
-          <w:rFonts w:ascii="Arial" w:hAnsi="Arial" w:cs="Arial"/>
-          <w:sz w:val="24"/>
-          <w:szCs w:val="24"/>
-          <w:lang w:val="en-US"/>
-        </w:rPr>
-        <w:t xml:space="preserve"> Allows for specific customizations, easily adapting to the developer's needs.</w:t>
-      </w:r>
-    </w:p>
-    <w:p>
-      <w:pPr>
-        <w:jc w:val="both"/>
-        <w:rPr>
-          <w:rFonts w:ascii="Arial" w:hAnsi="Arial" w:cs="Arial"/>
-          <w:sz w:val="24"/>
-          <w:szCs w:val="24"/>
-          <w:lang w:val="en-US"/>
-        </w:rPr>
-      </w:pPr>
-      <w:r>
-        <w:rPr>
-          <w:rFonts w:ascii="Arial" w:hAnsi="Arial" w:cs="Arial"/>
-          <w:b/>
-          <w:bCs/>
-          <w:sz w:val="24"/>
-          <w:szCs w:val="24"/>
-          <w:lang w:val="en-US"/>
-        </w:rPr>
-        <w:t>Compatibility:</w:t>
-      </w:r>
-      <w:r>
-        <w:rPr>
-          <w:rFonts w:ascii="Arial" w:hAnsi="Arial" w:cs="Arial"/>
-          <w:sz w:val="24"/>
-          <w:szCs w:val="24"/>
-          <w:lang w:val="en-US"/>
-        </w:rPr>
-        <w:t xml:space="preserve"> Offers great compatibility with numerous tools and applications, facilitating integration.</w:t>
-      </w:r>
-    </w:p>
-    <w:p>
-      <w:pPr>
-        <w:jc w:val="both"/>
-        <w:rPr>
-          <w:rFonts w:ascii="Arial" w:hAnsi="Arial" w:cs="Arial"/>
-          <w:sz w:val="24"/>
-          <w:szCs w:val="24"/>
-          <w:lang w:val="en-US"/>
-        </w:rPr>
-      </w:pPr>
-      <w:r>
-        <w:rPr>
-          <w:rFonts w:ascii="Arial" w:hAnsi="Arial" w:cs="Arial"/>
-          <w:sz w:val="24"/>
-          <w:szCs w:val="24"/>
-          <w:lang w:val="en-US"/>
-        </w:rPr>
-        <w:t>Additionally, implementing LAMP in the cloud, using platforms like AWS, simplifies deployment through services such as Amazon EC2 for computing, Amazon RDS for managing MySQL databases, and AWS Elastic Beanstalk for application management, ensuring efficient and scalable infrastructure management.</w:t>
-      </w:r>
-    </w:p>
-    <w:p>
-      <w:pPr>
-        <w:jc w:val="both"/>
-        <w:rPr>
-          <w:rFonts w:ascii="Arial" w:hAnsi="Arial" w:cs="Arial"/>
-          <w:sz w:val="24"/>
-          <w:szCs w:val="24"/>
-          <w:lang w:val="en-US"/>
-        </w:rPr>
-      </w:pPr>
-      <w:r>
-        <w:rPr>
-          <w:rFonts w:ascii="Arial" w:hAnsi="Arial" w:cs="Arial"/>
-          <w:sz w:val="24"/>
-          <w:szCs w:val="24"/>
-          <w:lang w:val="en-US"/>
-        </w:rPr>
-        <w:t>3. Read about the '</w:t>
+        <w:t>chown</w:t>
+      </w:r>
+      <w:proofErr w:type="spellEnd"/>
+      <w:r>
+        <w:rPr>
+          <w:rFonts w:ascii="Arial" w:hAnsi="Arial" w:cs="Arial"/>
+          <w:b/>
+          <w:bCs/>
+          <w:sz w:val="24"/>
+          <w:szCs w:val="24"/>
+          <w:lang w:val="en-US"/>
+        </w:rPr>
+        <w:t xml:space="preserve"> Command: </w:t>
+      </w:r>
+      <w:r>
+        <w:rPr>
+          <w:rFonts w:ascii="Arial" w:hAnsi="Arial" w:cs="Arial"/>
+          <w:sz w:val="24"/>
+          <w:szCs w:val="24"/>
+          <w:lang w:val="en-US"/>
+        </w:rPr>
+        <w:t>This command changes the ownership of files or directories, adjusting the owner and/or the associated group.</w:t>
+      </w:r>
+    </w:p>
+    <w:p>
+      <w:pPr>
+        <w:jc w:val="both"/>
+        <w:rPr>
+          <w:rFonts w:ascii="Arial" w:hAnsi="Arial" w:cs="Arial"/>
+          <w:color w:val="202124"/>
+          <w:sz w:val="24"/>
+          <w:szCs w:val="24"/>
+          <w:shd w:val="clear" w:color="auto" w:fill="FFFFFF"/>
+          <w:lang w:val="en-US"/>
+        </w:rPr>
+      </w:pPr>
+      <w:r>
+        <w:rPr>
+          <w:rFonts w:ascii="Arial" w:hAnsi="Arial" w:cs="Arial"/>
+          <w:color w:val="202124"/>
+          <w:sz w:val="24"/>
+          <w:szCs w:val="24"/>
+          <w:shd w:val="clear" w:color="auto" w:fill="FFFFFF"/>
+          <w:lang w:val="en-US"/>
+        </w:rPr>
+        <w:t xml:space="preserve">4. Learn what TCP and UDP mean and how they differ. List the most commonly used ports on the web (http, https, </w:t>
       </w:r>
       <w:proofErr w:type="spellStart"/>
       <w:r>
         <w:rPr>
           <w:rFonts w:ascii="Arial" w:hAnsi="Arial" w:cs="Arial"/>
-          <w:sz w:val="24"/>
-          <w:szCs w:val="24"/>
-          <w:lang w:val="en-US"/>
-        </w:rPr>
-        <w:t>chmod</w:t>
+          <w:color w:val="202124"/>
+          <w:sz w:val="24"/>
+          <w:szCs w:val="24"/>
+          <w:shd w:val="clear" w:color="auto" w:fill="FFFFFF"/>
+          <w:lang w:val="en-US"/>
+        </w:rPr>
+        <w:t>ssh</w:t>
       </w:r>
       <w:proofErr w:type="spellEnd"/>
       <w:r>
         <w:rPr>
           <w:rFonts w:ascii="Arial" w:hAnsi="Arial" w:cs="Arial"/>
-          <w:sz w:val="24"/>
-          <w:szCs w:val="24"/>
-          <w:lang w:val="en-US"/>
-        </w:rPr>
-        <w:t>' and '</w:t>
-      </w:r>
-      <w:proofErr w:type="spellStart"/>
-      <w:r>
-        <w:rPr>
-          <w:rFonts w:ascii="Arial" w:hAnsi="Arial" w:cs="Arial"/>
-          <w:sz w:val="24"/>
-          <w:szCs w:val="24"/>
-          <w:lang w:val="en-US"/>
-        </w:rPr>
-        <w:t>chown</w:t>
-      </w:r>
-      <w:proofErr w:type="spellEnd"/>
-      <w:r>
-        <w:rPr>
-          <w:rFonts w:ascii="Arial" w:hAnsi="Arial" w:cs="Arial"/>
-          <w:sz w:val="24"/>
-          <w:szCs w:val="24"/>
-          <w:lang w:val="en-US"/>
-        </w:rPr>
-        <w:t>' commands in Linux and understand how file and directory access and ownership work.</w:t>
-      </w:r>
-    </w:p>
-    <w:p>
-      <w:pPr>
-        <w:jc w:val="both"/>
-        <w:rPr>
-          <w:rFonts w:ascii="Arial" w:hAnsi="Arial" w:cs="Arial"/>
-          <w:sz w:val="24"/>
-          <w:szCs w:val="24"/>
-          <w:lang w:val="en-US"/>
-        </w:rPr>
-      </w:pPr>
-      <w:proofErr w:type="spellStart"/>
-      <w:r>
-        <w:rPr>
-          <w:rFonts w:ascii="Arial" w:hAnsi="Arial" w:cs="Arial"/>
-          <w:b/>
-          <w:bCs/>
-          <w:sz w:val="24"/>
-          <w:szCs w:val="24"/>
-          <w:lang w:val="en-US"/>
-        </w:rPr>
-        <w:t>chmod</w:t>
-      </w:r>
-      <w:proofErr w:type="spellEnd"/>
-      <w:r>
-        <w:rPr>
-          <w:rFonts w:ascii="Arial" w:hAnsi="Arial" w:cs="Arial"/>
-          <w:b/>
-          <w:bCs/>
-          <w:sz w:val="24"/>
-          <w:szCs w:val="24"/>
-          <w:lang w:val="en-US"/>
-        </w:rPr>
-        <w:t xml:space="preserve"> Command:</w:t>
-      </w:r>
-      <w:r>
-        <w:rPr>
-          <w:rFonts w:ascii="Arial" w:hAnsi="Arial" w:cs="Arial"/>
-          <w:sz w:val="24"/>
-          <w:szCs w:val="24"/>
-          <w:lang w:val="en-US"/>
-        </w:rPr>
-        <w:t xml:space="preserve"> This command is used to modify the permissions of files and directories. Permissions include read (r), which allows viewing the content of a file or the elements of a directory; write (w), which authorizes the alteration of the file content or the modification of the elements within a directory; and execute (x), which enables the execution of the file or access to the directory to perform operations. Permissions are assigned to three categories of users: the owner of the file, the group to which the file belongs, and other system users. Permissions can be defined using numeric or symbolic notation, such as 755 or </w:t>
-      </w:r>
-      <w:proofErr w:type="spellStart"/>
-      <w:r>
-        <w:rPr>
-          <w:rFonts w:ascii="Arial" w:hAnsi="Arial" w:cs="Arial"/>
-          <w:sz w:val="24"/>
-          <w:szCs w:val="24"/>
-          <w:lang w:val="en-US"/>
-        </w:rPr>
-        <w:t>rwxr</w:t>
-      </w:r>
-      <w:proofErr w:type="spellEnd"/>
-      <w:r>
-        <w:rPr>
-          <w:rFonts w:ascii="Arial" w:hAnsi="Arial" w:cs="Arial"/>
-          <w:sz w:val="24"/>
-          <w:szCs w:val="24"/>
-          <w:lang w:val="en-US"/>
-        </w:rPr>
-        <w:t>-</w:t>
-      </w:r>
-      <w:proofErr w:type="spellStart"/>
-      <w:r>
-        <w:rPr>
-          <w:rFonts w:ascii="Arial" w:hAnsi="Arial" w:cs="Arial"/>
-          <w:sz w:val="24"/>
-          <w:szCs w:val="24"/>
-          <w:lang w:val="en-US"/>
-        </w:rPr>
-        <w:t>xr</w:t>
-      </w:r>
-      <w:proofErr w:type="spellEnd"/>
-      <w:r>
-        <w:rPr>
-          <w:rFonts w:ascii="Arial" w:hAnsi="Arial" w:cs="Arial"/>
-          <w:sz w:val="24"/>
-          <w:szCs w:val="24"/>
-          <w:lang w:val="en-US"/>
-        </w:rPr>
-        <w:t>-x, respectively.</w:t>
-      </w:r>
-    </w:p>
-    <w:p>
-      <w:pPr>
-        <w:jc w:val="both"/>
-        <w:rPr>
-          <w:rFonts w:ascii="Arial" w:hAnsi="Arial" w:cs="Arial"/>
-          <w:sz w:val="24"/>
-          <w:szCs w:val="24"/>
-          <w:lang w:val="en-US"/>
-        </w:rPr>
-      </w:pPr>
-      <w:proofErr w:type="spellStart"/>
-      <w:r>
-        <w:rPr>
-          <w:rFonts w:ascii="Arial" w:hAnsi="Arial" w:cs="Arial"/>
-          <w:b/>
-          <w:bCs/>
-          <w:sz w:val="24"/>
-          <w:szCs w:val="24"/>
-          <w:lang w:val="en-US"/>
-        </w:rPr>
-        <w:t>chown</w:t>
-      </w:r>
-      <w:proofErr w:type="spellEnd"/>
-      <w:r>
-        <w:rPr>
-          <w:rFonts w:ascii="Arial" w:hAnsi="Arial" w:cs="Arial"/>
-          <w:b/>
-          <w:bCs/>
-          <w:sz w:val="24"/>
-          <w:szCs w:val="24"/>
-          <w:lang w:val="en-US"/>
-        </w:rPr>
-        <w:t xml:space="preserve"> Command: </w:t>
-      </w:r>
-      <w:r>
-        <w:rPr>
-          <w:rFonts w:ascii="Arial" w:hAnsi="Arial" w:cs="Arial"/>
-          <w:sz w:val="24"/>
-          <w:szCs w:val="24"/>
-          <w:lang w:val="en-US"/>
-        </w:rPr>
-        <w:t>This command changes the ownership of files or directories, adjusting the owner and/or the associated group.</w:t>
-      </w:r>
-    </w:p>
-    <w:p>
-      <w:pPr>
-        <w:jc w:val="both"/>
-        <w:rPr>
-          <w:rFonts w:ascii="Arial" w:hAnsi="Arial" w:cs="Arial"/>
-          <w:color w:val="202124"/>
-          <w:sz w:val="24"/>
-          <w:szCs w:val="24"/>
-          <w:shd w:val="clear" w:color="auto" w:fill="FFFFFF"/>
-          <w:lang w:val="en-US"/>
-        </w:rPr>
-      </w:pPr>
-      <w:r>
-        <w:rPr>
-          <w:rFonts w:ascii="Arial" w:hAnsi="Arial" w:cs="Arial"/>
+          <w:color w:val="202124"/>
+          <w:sz w:val="24"/>
+          <w:szCs w:val="24"/>
+          <w:shd w:val="clear" w:color="auto" w:fill="FFFFFF"/>
+          <w:lang w:val="en-US"/>
+        </w:rPr>
+        <w:t>, telnet, ftp, sftp).</w:t>
+      </w:r>
+    </w:p>
+    <w:p>
+      <w:pPr>
+        <w:jc w:val="both"/>
+        <w:rPr>
+          <w:rFonts w:ascii="Arial" w:hAnsi="Arial" w:cs="Arial"/>
+          <w:color w:val="202124"/>
+          <w:sz w:val="24"/>
+          <w:szCs w:val="24"/>
+          <w:shd w:val="clear" w:color="auto" w:fill="FFFFFF"/>
+          <w:lang w:val="en-US"/>
+        </w:rPr>
+      </w:pPr>
+      <w:r>
+        <w:rPr>
+          <w:rFonts w:ascii="Arial" w:hAnsi="Arial" w:cs="Arial"/>
+          <w:color w:val="202124"/>
+          <w:sz w:val="24"/>
+          <w:szCs w:val="24"/>
+          <w:shd w:val="clear" w:color="auto" w:fill="FFFFFF"/>
+          <w:lang w:val="en-US"/>
+        </w:rPr>
+        <w:t>TCP (Transmission Control Protocol) and UDP (User Datagram Protocol) are essential protocols in the transport layer of the OSI (Open Systems Interconnection) model. Both are used for sending data across the Internet, but they differ significantly in their communication approach.</w:t>
+      </w:r>
+    </w:p>
+    <w:p>
+      <w:pPr>
+        <w:jc w:val="both"/>
+        <w:rPr>
+          <w:rFonts w:ascii="Arial" w:hAnsi="Arial" w:cs="Arial"/>
+          <w:color w:val="202124"/>
+          <w:sz w:val="24"/>
+          <w:szCs w:val="24"/>
+          <w:shd w:val="clear" w:color="auto" w:fill="FFFFFF"/>
+          <w:lang w:val="en-US"/>
+        </w:rPr>
+      </w:pPr>
+    </w:p>
+    <w:p>
+      <w:pPr>
+        <w:jc w:val="both"/>
+        <w:rPr>
+          <w:rFonts w:ascii="Arial" w:hAnsi="Arial" w:cs="Arial"/>
+          <w:b/>
+          <w:bCs/>
+          <w:color w:val="202124"/>
+          <w:sz w:val="24"/>
+          <w:szCs w:val="24"/>
+          <w:shd w:val="clear" w:color="auto" w:fill="FFFFFF"/>
+          <w:lang w:val="en-US"/>
+        </w:rPr>
+      </w:pPr>
+      <w:r>
+        <w:rPr>
+          <w:rFonts w:ascii="Arial" w:hAnsi="Arial" w:cs="Arial"/>
+          <w:b/>
+          <w:bCs/>
+          <w:color w:val="202124"/>
+          <w:sz w:val="24"/>
+          <w:szCs w:val="24"/>
+          <w:shd w:val="clear" w:color="auto" w:fill="FFFFFF"/>
+          <w:lang w:val="en-US"/>
+        </w:rPr>
+        <w:t>TCP (Transmission Control Protocol)</w:t>
+      </w:r>
+    </w:p>
+    <w:p>
+      <w:pPr>
+        <w:jc w:val="both"/>
+        <w:rPr>
+          <w:rFonts w:ascii="Arial" w:hAnsi="Arial" w:cs="Arial"/>
+          <w:color w:val="202124"/>
+          <w:sz w:val="24"/>
+          <w:szCs w:val="24"/>
+          <w:shd w:val="clear" w:color="auto" w:fill="FFFFFF"/>
+          <w:lang w:val="en-US"/>
+        </w:rPr>
+      </w:pPr>
+    </w:p>
+    <w:p>
+      <w:pPr>
+        <w:jc w:val="both"/>
+        <w:rPr>
+          <w:rFonts w:ascii="Arial" w:hAnsi="Arial" w:cs="Arial"/>
+          <w:color w:val="202124"/>
+          <w:sz w:val="24"/>
+          <w:szCs w:val="24"/>
+          <w:shd w:val="clear" w:color="auto" w:fill="FFFFFF"/>
+          <w:lang w:val="en-US"/>
+        </w:rPr>
+      </w:pPr>
+      <w:r>
+        <w:rPr>
+          <w:rFonts w:ascii="Arial" w:hAnsi="Arial" w:cs="Arial"/>
+          <w:b/>
+          <w:bCs/>
+          <w:color w:val="202124"/>
+          <w:sz w:val="24"/>
+          <w:szCs w:val="24"/>
+          <w:shd w:val="clear" w:color="auto" w:fill="FFFFFF"/>
+          <w:lang w:val="en-US"/>
+        </w:rPr>
+        <w:t>Connection-oriented:</w:t>
+      </w:r>
+      <w:r>
+        <w:rPr>
+          <w:rFonts w:ascii="Arial" w:hAnsi="Arial" w:cs="Arial"/>
+          <w:color w:val="202124"/>
+          <w:sz w:val="24"/>
+          <w:szCs w:val="24"/>
+          <w:shd w:val="clear" w:color="auto" w:fill="FFFFFF"/>
+          <w:lang w:val="en-US"/>
+        </w:rPr>
+        <w:t xml:space="preserve"> Before transmitting data, TCP establishes a connection through a three-step "handshake" process between the sender and the receiver.</w:t>
+      </w:r>
+    </w:p>
+    <w:p>
+      <w:pPr>
+        <w:jc w:val="both"/>
+        <w:rPr>
+          <w:rFonts w:ascii="Arial" w:hAnsi="Arial" w:cs="Arial"/>
+          <w:color w:val="202124"/>
+          <w:sz w:val="24"/>
+          <w:szCs w:val="24"/>
+          <w:shd w:val="clear" w:color="auto" w:fill="FFFFFF"/>
+          <w:lang w:val="en-US"/>
+        </w:rPr>
+      </w:pPr>
+      <w:r>
+        <w:rPr>
+          <w:rFonts w:ascii="Arial" w:hAnsi="Arial" w:cs="Arial"/>
+          <w:b/>
+          <w:bCs/>
+          <w:color w:val="202124"/>
+          <w:sz w:val="24"/>
+          <w:szCs w:val="24"/>
+          <w:shd w:val="clear" w:color="auto" w:fill="FFFFFF"/>
+          <w:lang w:val="en-US"/>
+        </w:rPr>
+        <w:t>Reliable:</w:t>
+      </w:r>
+      <w:r>
+        <w:rPr>
+          <w:rFonts w:ascii="Arial" w:hAnsi="Arial" w:cs="Arial"/>
+          <w:color w:val="202124"/>
+          <w:sz w:val="24"/>
+          <w:szCs w:val="24"/>
+          <w:shd w:val="clear" w:color="auto" w:fill="FFFFFF"/>
+          <w:lang w:val="en-US"/>
+        </w:rPr>
+        <w:t xml:space="preserve"> Ensures complete and orderly delivery of packets. If packets are lost during transmission, TCP retransmits them.</w:t>
+      </w:r>
+    </w:p>
+    <w:p>
+      <w:pPr>
+        <w:jc w:val="both"/>
+        <w:rPr>
+          <w:rFonts w:ascii="Arial" w:hAnsi="Arial" w:cs="Arial"/>
+          <w:color w:val="202124"/>
+          <w:sz w:val="24"/>
+          <w:szCs w:val="24"/>
+          <w:shd w:val="clear" w:color="auto" w:fill="FFFFFF"/>
+          <w:lang w:val="en-US"/>
+        </w:rPr>
+      </w:pPr>
+      <w:r>
+        <w:rPr>
+          <w:rFonts w:ascii="Arial" w:hAnsi="Arial" w:cs="Arial"/>
+          <w:b/>
+          <w:bCs/>
+          <w:color w:val="202124"/>
+          <w:sz w:val="24"/>
+          <w:szCs w:val="24"/>
+          <w:shd w:val="clear" w:color="auto" w:fill="FFFFFF"/>
+          <w:lang w:val="en-US"/>
+        </w:rPr>
+        <w:t>Flow and congestion control:</w:t>
+      </w:r>
+      <w:r>
+        <w:rPr>
+          <w:rFonts w:ascii="Arial" w:hAnsi="Arial" w:cs="Arial"/>
+          <w:color w:val="202124"/>
+          <w:sz w:val="24"/>
+          <w:szCs w:val="24"/>
+          <w:shd w:val="clear" w:color="auto" w:fill="FFFFFF"/>
+          <w:lang w:val="en-US"/>
+        </w:rPr>
+        <w:t xml:space="preserve"> Implements mechanisms to regulate data flow and prevent network congestion, adjusting the transmission rate based on the receiver's capacity and network condition.</w:t>
+      </w:r>
+    </w:p>
+    <w:p>
+      <w:pPr>
+        <w:jc w:val="both"/>
+        <w:rPr>
+          <w:rFonts w:ascii="Arial" w:hAnsi="Arial" w:cs="Arial"/>
+          <w:b/>
+          <w:bCs/>
+          <w:color w:val="202124"/>
+          <w:sz w:val="24"/>
+          <w:szCs w:val="24"/>
+          <w:shd w:val="clear" w:color="auto" w:fill="FFFFFF"/>
+          <w:lang w:val="en-US"/>
+        </w:rPr>
+      </w:pPr>
+      <w:r>
+        <w:rPr>
+          <w:rFonts w:ascii="Arial" w:hAnsi="Arial" w:cs="Arial"/>
+          <w:b/>
+          <w:bCs/>
+          <w:color w:val="202124"/>
+          <w:sz w:val="24"/>
+          <w:szCs w:val="24"/>
+          <w:shd w:val="clear" w:color="auto" w:fill="FFFFFF"/>
+          <w:lang w:val="en-US"/>
+        </w:rPr>
+        <w:t>UDP (User Datagram Protocol)</w:t>
+      </w:r>
+    </w:p>
+    <w:p>
+      <w:pPr>
+        <w:jc w:val="both"/>
+        <w:rPr>
+          <w:rFonts w:ascii="Arial" w:hAnsi="Arial" w:cs="Arial"/>
+          <w:color w:val="202124"/>
+          <w:sz w:val="24"/>
+          <w:szCs w:val="24"/>
+          <w:shd w:val="clear" w:color="auto" w:fill="FFFFFF"/>
+          <w:lang w:val="en-US"/>
+        </w:rPr>
+      </w:pPr>
+      <w:r>
+        <w:rPr>
+          <w:rFonts w:ascii="Arial" w:hAnsi="Arial" w:cs="Arial"/>
+          <w:b/>
+          <w:bCs/>
+          <w:color w:val="202124"/>
+          <w:sz w:val="24"/>
+          <w:szCs w:val="24"/>
+          <w:shd w:val="clear" w:color="auto" w:fill="FFFFFF"/>
+          <w:lang w:val="en-US"/>
+        </w:rPr>
+        <w:t>Connectionless:</w:t>
+      </w:r>
+      <w:r>
+        <w:rPr>
+          <w:rFonts w:ascii="Arial" w:hAnsi="Arial" w:cs="Arial"/>
+          <w:color w:val="202124"/>
+          <w:sz w:val="24"/>
+          <w:szCs w:val="24"/>
+          <w:shd w:val="clear" w:color="auto" w:fill="FFFFFF"/>
+          <w:lang w:val="en-US"/>
+        </w:rPr>
+        <w:t xml:space="preserve"> UDP does not require establishing a prior connection, allowing immediate packet sending without a "handshake".</w:t>
+      </w:r>
+    </w:p>
+    <w:p>
+      <w:pPr>
+        <w:jc w:val="both"/>
+        <w:rPr>
+          <w:rFonts w:ascii="Arial" w:hAnsi="Arial" w:cs="Arial"/>
+          <w:color w:val="202124"/>
+          <w:sz w:val="24"/>
+          <w:szCs w:val="24"/>
+          <w:shd w:val="clear" w:color="auto" w:fill="FFFFFF"/>
+          <w:lang w:val="en-US"/>
+        </w:rPr>
+      </w:pPr>
+      <w:r>
+        <w:rPr>
+          <w:rFonts w:ascii="Arial" w:hAnsi="Arial" w:cs="Arial"/>
+          <w:b/>
+          <w:bCs/>
+          <w:color w:val="202124"/>
+          <w:sz w:val="24"/>
+          <w:szCs w:val="24"/>
+          <w:shd w:val="clear" w:color="auto" w:fill="FFFFFF"/>
+          <w:lang w:val="en-US"/>
+        </w:rPr>
+        <w:t>Unreliable:</w:t>
+      </w:r>
+      <w:r>
+        <w:rPr>
+          <w:rFonts w:ascii="Arial" w:hAnsi="Arial" w:cs="Arial"/>
+          <w:color w:val="202124"/>
+          <w:sz w:val="24"/>
+          <w:szCs w:val="24"/>
+          <w:shd w:val="clear" w:color="auto" w:fill="FFFFFF"/>
+          <w:lang w:val="en-US"/>
+        </w:rPr>
+        <w:t xml:space="preserve"> Does not ensure packet delivery, order, or data integrity. Packets may arrive out of order or be lost.</w:t>
+      </w:r>
+    </w:p>
+    <w:p>
+      <w:pPr>
+        <w:jc w:val="both"/>
+        <w:rPr>
+          <w:rFonts w:ascii="Arial" w:hAnsi="Arial" w:cs="Arial"/>
+          <w:color w:val="202124"/>
+          <w:sz w:val="24"/>
+          <w:szCs w:val="24"/>
+          <w:shd w:val="clear" w:color="auto" w:fill="FFFFFF"/>
+          <w:lang w:val="en-US"/>
+        </w:rPr>
+      </w:pPr>
+      <w:r>
+        <w:rPr>
+          <w:rFonts w:ascii="Arial" w:hAnsi="Arial" w:cs="Arial"/>
+          <w:b/>
+          <w:bCs/>
+          <w:color w:val="202124"/>
+          <w:sz w:val="24"/>
+          <w:szCs w:val="24"/>
+          <w:shd w:val="clear" w:color="auto" w:fill="FFFFFF"/>
+          <w:lang w:val="en-US"/>
+        </w:rPr>
+        <w:t>Fast and efficient:</w:t>
+      </w:r>
+      <w:r>
+        <w:rPr>
+          <w:rFonts w:ascii="Arial" w:hAnsi="Arial" w:cs="Arial"/>
+          <w:color w:val="202124"/>
+          <w:sz w:val="24"/>
+          <w:szCs w:val="24"/>
+          <w:shd w:val="clear" w:color="auto" w:fill="FFFFFF"/>
+          <w:lang w:val="en-US"/>
+        </w:rPr>
+        <w:t xml:space="preserve"> Due to the absence of connection management, retransmissions, and congestion control, UDP is lighter and faster, ideal for applications that require efficiency and speed, such as video streaming and online gaming.</w:t>
+      </w:r>
+    </w:p>
+    <w:p>
+      <w:pPr>
+        <w:jc w:val="both"/>
+        <w:rPr>
+          <w:rFonts w:ascii="Arial" w:hAnsi="Arial" w:cs="Arial"/>
+          <w:b/>
+          <w:bCs/>
+          <w:color w:val="202124"/>
+          <w:sz w:val="24"/>
+          <w:szCs w:val="24"/>
+          <w:shd w:val="clear" w:color="auto" w:fill="FFFFFF"/>
+          <w:lang w:val="en-US"/>
+        </w:rPr>
+      </w:pPr>
+      <w:r>
+        <w:rPr>
+          <w:rFonts w:ascii="Arial" w:hAnsi="Arial" w:cs="Arial"/>
+          <w:b/>
+          <w:bCs/>
+          <w:color w:val="202124"/>
+          <w:sz w:val="24"/>
+          <w:szCs w:val="24"/>
+          <w:shd w:val="clear" w:color="auto" w:fill="FFFFFF"/>
+          <w:lang w:val="en-US"/>
+        </w:rPr>
+        <w:t>Common Web Ports</w:t>
+      </w:r>
+    </w:p>
+    <w:p>
+      <w:pPr>
+        <w:jc w:val="both"/>
+        <w:rPr>
+          <w:rFonts w:ascii="Arial" w:hAnsi="Arial" w:cs="Arial"/>
+          <w:color w:val="202124"/>
+          <w:sz w:val="24"/>
+          <w:szCs w:val="24"/>
+          <w:shd w:val="clear" w:color="auto" w:fill="FFFFFF"/>
+          <w:lang w:val="en-US"/>
+        </w:rPr>
+      </w:pPr>
+      <w:r>
+        <w:rPr>
+          <w:rFonts w:ascii="Arial" w:hAnsi="Arial" w:cs="Arial"/>
+          <w:color w:val="202124"/>
+          <w:sz w:val="24"/>
+          <w:szCs w:val="24"/>
+          <w:shd w:val="clear" w:color="auto" w:fill="FFFFFF"/>
+          <w:lang w:val="en-US"/>
+        </w:rPr>
+        <w:t>Ports are numerical identifiers that facilitate packet routing in a network, distinguishing both the host and the service within it. Some of the most common ports in web applications are:</w:t>
+      </w:r>
+    </w:p>
+    <w:p>
+      <w:pPr>
+        <w:jc w:val="both"/>
+        <w:rPr>
+          <w:rFonts w:ascii="Arial" w:hAnsi="Arial" w:cs="Arial"/>
+          <w:color w:val="202124"/>
+          <w:sz w:val="24"/>
+          <w:szCs w:val="24"/>
+          <w:shd w:val="clear" w:color="auto" w:fill="FFFFFF"/>
+          <w:lang w:val="en-US"/>
+        </w:rPr>
+      </w:pPr>
+      <w:r>
+        <w:rPr>
+          <w:rFonts w:ascii="Arial" w:hAnsi="Arial" w:cs="Arial"/>
+          <w:b/>
+          <w:bCs/>
+          <w:color w:val="202124"/>
+          <w:sz w:val="24"/>
+          <w:szCs w:val="24"/>
+          <w:shd w:val="clear" w:color="auto" w:fill="FFFFFF"/>
+          <w:lang w:val="en-US"/>
+        </w:rPr>
+        <w:t>HTTP (Hypertext Transfer Protocol):</w:t>
+      </w:r>
+      <w:r>
+        <w:rPr>
+          <w:rFonts w:ascii="Arial" w:hAnsi="Arial" w:cs="Arial"/>
+          <w:color w:val="202124"/>
+          <w:sz w:val="24"/>
+          <w:szCs w:val="24"/>
+          <w:shd w:val="clear" w:color="auto" w:fill="FFFFFF"/>
+          <w:lang w:val="en-US"/>
+        </w:rPr>
+        <w:t xml:space="preserve"> Port 80, used for unencrypted web pages.</w:t>
+      </w:r>
+    </w:p>
+    <w:p>
+      <w:pPr>
+        <w:jc w:val="both"/>
+        <w:rPr>
+          <w:rFonts w:ascii="Arial" w:hAnsi="Arial" w:cs="Arial"/>
+          <w:color w:val="202124"/>
+          <w:sz w:val="24"/>
+          <w:szCs w:val="24"/>
+          <w:shd w:val="clear" w:color="auto" w:fill="FFFFFF"/>
+          <w:lang w:val="en-US"/>
+        </w:rPr>
+      </w:pPr>
+      <w:r>
+        <w:rPr>
+          <w:rFonts w:ascii="Arial" w:hAnsi="Arial" w:cs="Arial"/>
+          <w:b/>
+          <w:bCs/>
+          <w:color w:val="202124"/>
+          <w:sz w:val="24"/>
+          <w:szCs w:val="24"/>
+          <w:shd w:val="clear" w:color="auto" w:fill="FFFFFF"/>
+          <w:lang w:val="en-US"/>
+        </w:rPr>
+        <w:t>HTTPS (HTTP Secure):</w:t>
+      </w:r>
+      <w:r>
+        <w:rPr>
+          <w:rFonts w:ascii="Arial" w:hAnsi="Arial" w:cs="Arial"/>
+          <w:color w:val="202124"/>
+          <w:sz w:val="24"/>
+          <w:szCs w:val="24"/>
+          <w:shd w:val="clear" w:color="auto" w:fill="FFFFFF"/>
+          <w:lang w:val="en-US"/>
+        </w:rPr>
+        <w:t xml:space="preserve"> Port 443, encrypts communication between the browser and the server for enhanced security.</w:t>
+      </w:r>
+    </w:p>
+    <w:p>
+      <w:pPr>
+        <w:jc w:val="both"/>
+        <w:rPr>
+          <w:rFonts w:ascii="Arial" w:hAnsi="Arial" w:cs="Arial"/>
+          <w:color w:val="202124"/>
+          <w:sz w:val="24"/>
+          <w:szCs w:val="24"/>
+          <w:shd w:val="clear" w:color="auto" w:fill="FFFFFF"/>
+          <w:lang w:val="en-US"/>
+        </w:rPr>
+      </w:pPr>
+      <w:r>
+        <w:rPr>
+          <w:rFonts w:ascii="Arial" w:hAnsi="Arial" w:cs="Arial"/>
+          <w:b/>
+          <w:bCs/>
           <w:color w:val="202124"/>
           <w:sz w:val="24"/>
           <w:szCs w:val="24"/>
@@ -873,510 +1466,6 @@
           <w:lang w:val="en-US"/>
         </w:rPr>
         <w:lastRenderedPageBreak/>
-        <w:t xml:space="preserve">4. Learn what TCP and UDP mean and how they differ. List the most commonly used ports on the web (http, https, </w:t>
-      </w:r>
-      <w:proofErr w:type="spellStart"/>
-      <w:r>
-        <w:rPr>
-          <w:rFonts w:ascii="Arial" w:hAnsi="Arial" w:cs="Arial"/>
-          <w:color w:val="202124"/>
-          <w:sz w:val="24"/>
-          <w:szCs w:val="24"/>
-          <w:shd w:val="clear" w:color="auto" w:fill="FFFFFF"/>
-          <w:lang w:val="en-US"/>
-        </w:rPr>
-        <w:t>ssh</w:t>
-      </w:r>
-      <w:proofErr w:type="spellEnd"/>
-      <w:r>
-        <w:rPr>
-          <w:rFonts w:ascii="Arial" w:hAnsi="Arial" w:cs="Arial"/>
-          <w:color w:val="202124"/>
-          <w:sz w:val="24"/>
-          <w:szCs w:val="24"/>
-          <w:shd w:val="clear" w:color="auto" w:fill="FFFFFF"/>
-          <w:lang w:val="en-US"/>
-        </w:rPr>
-        <w:t>, telnet, ftp, sftp).</w:t>
-      </w:r>
-    </w:p>
-    <w:p>
-      <w:pPr>
-        <w:jc w:val="both"/>
-        <w:rPr>
-          <w:rFonts w:ascii="Arial" w:hAnsi="Arial" w:cs="Arial"/>
-          <w:color w:val="202124"/>
-          <w:sz w:val="24"/>
-          <w:szCs w:val="24"/>
-          <w:shd w:val="clear" w:color="auto" w:fill="FFFFFF"/>
-          <w:lang w:val="en-US"/>
-        </w:rPr>
-      </w:pPr>
-      <w:r>
-        <w:rPr>
-          <w:rFonts w:ascii="Arial" w:hAnsi="Arial" w:cs="Arial"/>
-          <w:color w:val="202124"/>
-          <w:sz w:val="24"/>
-          <w:szCs w:val="24"/>
-          <w:shd w:val="clear" w:color="auto" w:fill="FFFFFF"/>
-          <w:lang w:val="en-US"/>
-        </w:rPr>
-        <w:t>TCP (Transmission Control Protocol) and UDP (User Datagram Protocol) are essential protocols in the transport layer of the OSI (Open Systems Interconnection) model. Both are used for sending data across the Internet, but they differ significantly in their communication approach.</w:t>
-      </w:r>
-    </w:p>
-    <w:p>
-      <w:pPr>
-        <w:jc w:val="both"/>
-        <w:rPr>
-          <w:rFonts w:ascii="Arial" w:hAnsi="Arial" w:cs="Arial"/>
-          <w:color w:val="202124"/>
-          <w:sz w:val="24"/>
-          <w:szCs w:val="24"/>
-          <w:shd w:val="clear" w:color="auto" w:fill="FFFFFF"/>
-          <w:lang w:val="en-US"/>
-        </w:rPr>
-      </w:pPr>
-    </w:p>
-    <w:p>
-      <w:pPr>
-        <w:jc w:val="both"/>
-        <w:rPr>
-          <w:rFonts w:ascii="Arial" w:hAnsi="Arial" w:cs="Arial"/>
-          <w:b/>
-          <w:bCs/>
-          <w:color w:val="202124"/>
-          <w:sz w:val="24"/>
-          <w:szCs w:val="24"/>
-          <w:shd w:val="clear" w:color="auto" w:fill="FFFFFF"/>
-          <w:lang w:val="en-US"/>
-        </w:rPr>
-      </w:pPr>
-      <w:r>
-        <w:rPr>
-          <w:rFonts w:ascii="Arial" w:hAnsi="Arial" w:cs="Arial"/>
-          <w:b/>
-          <w:bCs/>
-          <w:color w:val="202124"/>
-          <w:sz w:val="24"/>
-          <w:szCs w:val="24"/>
-          <w:shd w:val="clear" w:color="auto" w:fill="FFFFFF"/>
-          <w:lang w:val="en-US"/>
-        </w:rPr>
-        <w:t>TCP (Transmission Control Protocol)</w:t>
-      </w:r>
-    </w:p>
-    <w:p>
-      <w:pPr>
-        <w:jc w:val="both"/>
-        <w:rPr>
-          <w:rFonts w:ascii="Arial" w:hAnsi="Arial" w:cs="Arial"/>
-          <w:color w:val="202124"/>
-          <w:sz w:val="24"/>
-          <w:szCs w:val="24"/>
-          <w:shd w:val="clear" w:color="auto" w:fill="FFFFFF"/>
-          <w:lang w:val="en-US"/>
-        </w:rPr>
-      </w:pPr>
-    </w:p>
-    <w:p>
-      <w:pPr>
-        <w:jc w:val="both"/>
-        <w:rPr>
-          <w:rFonts w:ascii="Arial" w:hAnsi="Arial" w:cs="Arial"/>
-          <w:color w:val="202124"/>
-          <w:sz w:val="24"/>
-          <w:szCs w:val="24"/>
-          <w:shd w:val="clear" w:color="auto" w:fill="FFFFFF"/>
-          <w:lang w:val="en-US"/>
-        </w:rPr>
-      </w:pPr>
-      <w:r>
-        <w:rPr>
-          <w:rFonts w:ascii="Arial" w:hAnsi="Arial" w:cs="Arial"/>
-          <w:b/>
-          <w:bCs/>
-          <w:color w:val="202124"/>
-          <w:sz w:val="24"/>
-          <w:szCs w:val="24"/>
-          <w:shd w:val="clear" w:color="auto" w:fill="FFFFFF"/>
-          <w:lang w:val="en-US"/>
-        </w:rPr>
-        <w:t>Connection-oriented:</w:t>
-      </w:r>
-      <w:r>
-        <w:rPr>
-          <w:rFonts w:ascii="Arial" w:hAnsi="Arial" w:cs="Arial"/>
-          <w:color w:val="202124"/>
-          <w:sz w:val="24"/>
-          <w:szCs w:val="24"/>
-          <w:shd w:val="clear" w:color="auto" w:fill="FFFFFF"/>
-          <w:lang w:val="en-US"/>
-        </w:rPr>
-        <w:t xml:space="preserve"> Before transmitting data, TCP establishes a connection through a three-step "handshake" process between the sender and the receiver.</w:t>
-      </w:r>
-    </w:p>
-    <w:p>
-      <w:pPr>
-        <w:jc w:val="both"/>
-        <w:rPr>
-          <w:rFonts w:ascii="Arial" w:hAnsi="Arial" w:cs="Arial"/>
-          <w:color w:val="202124"/>
-          <w:sz w:val="24"/>
-          <w:szCs w:val="24"/>
-          <w:shd w:val="clear" w:color="auto" w:fill="FFFFFF"/>
-          <w:lang w:val="en-US"/>
-        </w:rPr>
-      </w:pPr>
-      <w:r>
-        <w:rPr>
-          <w:rFonts w:ascii="Arial" w:hAnsi="Arial" w:cs="Arial"/>
-          <w:b/>
-          <w:bCs/>
-          <w:color w:val="202124"/>
-          <w:sz w:val="24"/>
-          <w:szCs w:val="24"/>
-          <w:shd w:val="clear" w:color="auto" w:fill="FFFFFF"/>
-          <w:lang w:val="en-US"/>
-        </w:rPr>
-        <w:t>Reliable:</w:t>
-      </w:r>
-      <w:r>
-        <w:rPr>
-          <w:rFonts w:ascii="Arial" w:hAnsi="Arial" w:cs="Arial"/>
-          <w:color w:val="202124"/>
-          <w:sz w:val="24"/>
-          <w:szCs w:val="24"/>
-          <w:shd w:val="clear" w:color="auto" w:fill="FFFFFF"/>
-          <w:lang w:val="en-US"/>
-        </w:rPr>
-        <w:t xml:space="preserve"> Ensures complete and orderly delivery of packets. If packets are lost during transmission, TCP retransmits them.</w:t>
-      </w:r>
-    </w:p>
-    <w:p>
-      <w:pPr>
-        <w:jc w:val="both"/>
-        <w:rPr>
-          <w:rFonts w:ascii="Arial" w:hAnsi="Arial" w:cs="Arial"/>
-          <w:color w:val="202124"/>
-          <w:sz w:val="24"/>
-          <w:szCs w:val="24"/>
-          <w:shd w:val="clear" w:color="auto" w:fill="FFFFFF"/>
-          <w:lang w:val="en-US"/>
-        </w:rPr>
-      </w:pPr>
-      <w:r>
-        <w:rPr>
-          <w:rFonts w:ascii="Arial" w:hAnsi="Arial" w:cs="Arial"/>
-          <w:b/>
-          <w:bCs/>
-          <w:color w:val="202124"/>
-          <w:sz w:val="24"/>
-          <w:szCs w:val="24"/>
-          <w:shd w:val="clear" w:color="auto" w:fill="FFFFFF"/>
-          <w:lang w:val="en-US"/>
-        </w:rPr>
-        <w:t>Flow and congestion control:</w:t>
-      </w:r>
-      <w:r>
-        <w:rPr>
-          <w:rFonts w:ascii="Arial" w:hAnsi="Arial" w:cs="Arial"/>
-          <w:color w:val="202124"/>
-          <w:sz w:val="24"/>
-          <w:szCs w:val="24"/>
-          <w:shd w:val="clear" w:color="auto" w:fill="FFFFFF"/>
-          <w:lang w:val="en-US"/>
-        </w:rPr>
-        <w:t xml:space="preserve"> Implements mechanisms to regulate data flow and prevent network congestion, adjusting the transmission rate based on the receiver's capacity and network condition.</w:t>
-      </w:r>
-    </w:p>
-    <w:p>
-      <w:pPr>
-        <w:jc w:val="both"/>
-        <w:rPr>
-          <w:rFonts w:ascii="Arial" w:hAnsi="Arial" w:cs="Arial"/>
-          <w:b/>
-          <w:bCs/>
-          <w:color w:val="202124"/>
-          <w:sz w:val="24"/>
-          <w:szCs w:val="24"/>
-          <w:shd w:val="clear" w:color="auto" w:fill="FFFFFF"/>
-          <w:lang w:val="en-US"/>
-        </w:rPr>
-      </w:pPr>
-      <w:r>
-        <w:rPr>
-          <w:rFonts w:ascii="Arial" w:hAnsi="Arial" w:cs="Arial"/>
-          <w:b/>
-          <w:bCs/>
-          <w:color w:val="202124"/>
-          <w:sz w:val="24"/>
-          <w:szCs w:val="24"/>
-          <w:shd w:val="clear" w:color="auto" w:fill="FFFFFF"/>
-          <w:lang w:val="en-US"/>
-        </w:rPr>
-        <w:t>UDP (User Datagram Protocol)</w:t>
-      </w:r>
-    </w:p>
-    <w:p>
-      <w:pPr>
-        <w:jc w:val="both"/>
-        <w:rPr>
-          <w:rFonts w:ascii="Arial" w:hAnsi="Arial" w:cs="Arial"/>
-          <w:color w:val="202124"/>
-          <w:sz w:val="24"/>
-          <w:szCs w:val="24"/>
-          <w:shd w:val="clear" w:color="auto" w:fill="FFFFFF"/>
-          <w:lang w:val="en-US"/>
-        </w:rPr>
-      </w:pPr>
-      <w:r>
-        <w:rPr>
-          <w:rFonts w:ascii="Arial" w:hAnsi="Arial" w:cs="Arial"/>
-          <w:b/>
-          <w:bCs/>
-          <w:color w:val="202124"/>
-          <w:sz w:val="24"/>
-          <w:szCs w:val="24"/>
-          <w:shd w:val="clear" w:color="auto" w:fill="FFFFFF"/>
-          <w:lang w:val="en-US"/>
-        </w:rPr>
-        <w:t>Connectionless:</w:t>
-      </w:r>
-      <w:r>
-        <w:rPr>
-          <w:rFonts w:ascii="Arial" w:hAnsi="Arial" w:cs="Arial"/>
-          <w:color w:val="202124"/>
-          <w:sz w:val="24"/>
-          <w:szCs w:val="24"/>
-          <w:shd w:val="clear" w:color="auto" w:fill="FFFFFF"/>
-          <w:lang w:val="en-US"/>
-        </w:rPr>
-        <w:t xml:space="preserve"> UDP does not require establishing a prior connection, allowing immediate packet sending without a "handshake".</w:t>
-      </w:r>
-    </w:p>
-    <w:p>
-      <w:pPr>
-        <w:jc w:val="both"/>
-        <w:rPr>
-          <w:rFonts w:ascii="Arial" w:hAnsi="Arial" w:cs="Arial"/>
-          <w:color w:val="202124"/>
-          <w:sz w:val="24"/>
-          <w:szCs w:val="24"/>
-          <w:shd w:val="clear" w:color="auto" w:fill="FFFFFF"/>
-          <w:lang w:val="en-US"/>
-        </w:rPr>
-      </w:pPr>
-      <w:r>
-        <w:rPr>
-          <w:rFonts w:ascii="Arial" w:hAnsi="Arial" w:cs="Arial"/>
-          <w:b/>
-          <w:bCs/>
-          <w:color w:val="202124"/>
-          <w:sz w:val="24"/>
-          <w:szCs w:val="24"/>
-          <w:shd w:val="clear" w:color="auto" w:fill="FFFFFF"/>
-          <w:lang w:val="en-US"/>
-        </w:rPr>
-        <w:t>Unreliable:</w:t>
-      </w:r>
-      <w:r>
-        <w:rPr>
-          <w:rFonts w:ascii="Arial" w:hAnsi="Arial" w:cs="Arial"/>
-          <w:color w:val="202124"/>
-          <w:sz w:val="24"/>
-          <w:szCs w:val="24"/>
-          <w:shd w:val="clear" w:color="auto" w:fill="FFFFFF"/>
-          <w:lang w:val="en-US"/>
-        </w:rPr>
-        <w:t xml:space="preserve"> Does not ensure packet delivery, order, or data integrity. Packets may arrive out of order or be lost.</w:t>
-      </w:r>
-    </w:p>
-    <w:p>
-      <w:pPr>
-        <w:jc w:val="both"/>
-        <w:rPr>
-          <w:rFonts w:ascii="Arial" w:hAnsi="Arial" w:cs="Arial"/>
-          <w:color w:val="202124"/>
-          <w:sz w:val="24"/>
-          <w:szCs w:val="24"/>
-          <w:shd w:val="clear" w:color="auto" w:fill="FFFFFF"/>
-          <w:lang w:val="en-US"/>
-        </w:rPr>
-      </w:pPr>
-      <w:r>
-        <w:rPr>
-          <w:rFonts w:ascii="Arial" w:hAnsi="Arial" w:cs="Arial"/>
-          <w:b/>
-          <w:bCs/>
-          <w:color w:val="202124"/>
-          <w:sz w:val="24"/>
-          <w:szCs w:val="24"/>
-          <w:shd w:val="clear" w:color="auto" w:fill="FFFFFF"/>
-          <w:lang w:val="en-US"/>
-        </w:rPr>
-        <w:t>Fast and efficient:</w:t>
-      </w:r>
-      <w:r>
-        <w:rPr>
-          <w:rFonts w:ascii="Arial" w:hAnsi="Arial" w:cs="Arial"/>
-          <w:color w:val="202124"/>
-          <w:sz w:val="24"/>
-          <w:szCs w:val="24"/>
-          <w:shd w:val="clear" w:color="auto" w:fill="FFFFFF"/>
-          <w:lang w:val="en-US"/>
-        </w:rPr>
-        <w:t xml:space="preserve"> Due to the absence of connection management, retransmissions, and congestion control, UDP is lighter and faster, ideal for applications that require efficiency and speed, such as video streaming and online gaming.</w:t>
-      </w:r>
-    </w:p>
-    <w:p>
-      <w:pPr>
-        <w:jc w:val="both"/>
-        <w:rPr>
-          <w:rFonts w:ascii="Arial" w:hAnsi="Arial" w:cs="Arial"/>
-          <w:b/>
-          <w:bCs/>
-          <w:color w:val="202124"/>
-          <w:sz w:val="24"/>
-          <w:szCs w:val="24"/>
-          <w:shd w:val="clear" w:color="auto" w:fill="FFFFFF"/>
-          <w:lang w:val="en-US"/>
-        </w:rPr>
-      </w:pPr>
-      <w:r>
-        <w:rPr>
-          <w:rFonts w:ascii="Arial" w:hAnsi="Arial" w:cs="Arial"/>
-          <w:b/>
-          <w:bCs/>
-          <w:color w:val="202124"/>
-          <w:sz w:val="24"/>
-          <w:szCs w:val="24"/>
-          <w:shd w:val="clear" w:color="auto" w:fill="FFFFFF"/>
-          <w:lang w:val="en-US"/>
-        </w:rPr>
-        <w:t>Common Web Ports</w:t>
-      </w:r>
-    </w:p>
-    <w:p>
-      <w:pPr>
-        <w:jc w:val="both"/>
-        <w:rPr>
-          <w:rFonts w:ascii="Arial" w:hAnsi="Arial" w:cs="Arial"/>
-          <w:color w:val="202124"/>
-          <w:sz w:val="24"/>
-          <w:szCs w:val="24"/>
-          <w:shd w:val="clear" w:color="auto" w:fill="FFFFFF"/>
-          <w:lang w:val="en-US"/>
-        </w:rPr>
-      </w:pPr>
-      <w:r>
-        <w:rPr>
-          <w:rFonts w:ascii="Arial" w:hAnsi="Arial" w:cs="Arial"/>
-          <w:color w:val="202124"/>
-          <w:sz w:val="24"/>
-          <w:szCs w:val="24"/>
-          <w:shd w:val="clear" w:color="auto" w:fill="FFFFFF"/>
-          <w:lang w:val="en-US"/>
-        </w:rPr>
-        <w:t>Ports are numerical identifiers that facilitate packet routing in a network, distinguishing both the host and the service within it. Some of the most common ports in web applications are:</w:t>
-      </w:r>
-    </w:p>
-    <w:p>
-      <w:pPr>
-        <w:jc w:val="both"/>
-        <w:rPr>
-          <w:rFonts w:ascii="Arial" w:hAnsi="Arial" w:cs="Arial"/>
-          <w:color w:val="202124"/>
-          <w:sz w:val="24"/>
-          <w:szCs w:val="24"/>
-          <w:shd w:val="clear" w:color="auto" w:fill="FFFFFF"/>
-          <w:lang w:val="en-US"/>
-        </w:rPr>
-      </w:pPr>
-      <w:r>
-        <w:rPr>
-          <w:rFonts w:ascii="Arial" w:hAnsi="Arial" w:cs="Arial"/>
-          <w:b/>
-          <w:bCs/>
-          <w:color w:val="202124"/>
-          <w:sz w:val="24"/>
-          <w:szCs w:val="24"/>
-          <w:shd w:val="clear" w:color="auto" w:fill="FFFFFF"/>
-          <w:lang w:val="en-US"/>
-        </w:rPr>
-        <w:t>HTTP (Hypertext Transfer Protocol):</w:t>
-      </w:r>
-      <w:r>
-        <w:rPr>
-          <w:rFonts w:ascii="Arial" w:hAnsi="Arial" w:cs="Arial"/>
-          <w:color w:val="202124"/>
-          <w:sz w:val="24"/>
-          <w:szCs w:val="24"/>
-          <w:shd w:val="clear" w:color="auto" w:fill="FFFFFF"/>
-          <w:lang w:val="en-US"/>
-        </w:rPr>
-        <w:t xml:space="preserve"> Port 80, used for unencrypted web pages.</w:t>
-      </w:r>
-    </w:p>
-    <w:p>
-      <w:pPr>
-        <w:jc w:val="both"/>
-        <w:rPr>
-          <w:rFonts w:ascii="Arial" w:hAnsi="Arial" w:cs="Arial"/>
-          <w:color w:val="202124"/>
-          <w:sz w:val="24"/>
-          <w:szCs w:val="24"/>
-          <w:shd w:val="clear" w:color="auto" w:fill="FFFFFF"/>
-          <w:lang w:val="en-US"/>
-        </w:rPr>
-      </w:pPr>
-      <w:r>
-        <w:rPr>
-          <w:rFonts w:ascii="Arial" w:hAnsi="Arial" w:cs="Arial"/>
-          <w:b/>
-          <w:bCs/>
-          <w:color w:val="202124"/>
-          <w:sz w:val="24"/>
-          <w:szCs w:val="24"/>
-          <w:shd w:val="clear" w:color="auto" w:fill="FFFFFF"/>
-          <w:lang w:val="en-US"/>
-        </w:rPr>
-        <w:t>HTTPS (HTTP Secure):</w:t>
-      </w:r>
-      <w:r>
-        <w:rPr>
-          <w:rFonts w:ascii="Arial" w:hAnsi="Arial" w:cs="Arial"/>
-          <w:color w:val="202124"/>
-          <w:sz w:val="24"/>
-          <w:szCs w:val="24"/>
-          <w:shd w:val="clear" w:color="auto" w:fill="FFFFFF"/>
-          <w:lang w:val="en-US"/>
-        </w:rPr>
-        <w:t xml:space="preserve"> Port 443, encrypts communication between the browser and the server for enhanced security.</w:t>
-      </w:r>
-    </w:p>
-    <w:p>
-      <w:pPr>
-        <w:jc w:val="both"/>
-        <w:rPr>
-          <w:rFonts w:ascii="Arial" w:hAnsi="Arial" w:cs="Arial"/>
-          <w:color w:val="202124"/>
-          <w:sz w:val="24"/>
-          <w:szCs w:val="24"/>
-          <w:shd w:val="clear" w:color="auto" w:fill="FFFFFF"/>
-          <w:lang w:val="en-US"/>
-        </w:rPr>
-      </w:pPr>
-      <w:r>
-        <w:rPr>
-          <w:rFonts w:ascii="Arial" w:hAnsi="Arial" w:cs="Arial"/>
-          <w:b/>
-          <w:bCs/>
-          <w:color w:val="202124"/>
-          <w:sz w:val="24"/>
-          <w:szCs w:val="24"/>
-          <w:shd w:val="clear" w:color="auto" w:fill="FFFFFF"/>
-          <w:lang w:val="en-US"/>
-        </w:rPr>
         <w:t>SSH (Secure Shell):</w:t>
       </w:r>
       <w:r>
@@ -1414,7 +1503,6 @@
           <w:shd w:val="clear" w:color="auto" w:fill="FFFFFF"/>
           <w:lang w:val="en-US"/>
         </w:rPr>
-        <w:lastRenderedPageBreak/>
         <w:t>Telnet:</w:t>
       </w:r>
       <w:r>
@@ -1867,6 +1955,7 @@
       <w:r>
         <w:rPr>
           <w:rFonts w:ascii="Arial" w:hAnsi="Arial" w:cs="Arial"/>
+          <w:noProof/>
           <w:color w:val="202124"/>
           <w:shd w:val="clear" w:color="auto" w:fill="FFFFFF"/>
         </w:rPr>

</xml_diff>